<commit_message>
Shared folder and risk assessment
Major changes to the structure of the framework , related to the introduction of the shared folder. Beginning the risk assessment.
</commit_message>
<xml_diff>
--- a/Materials/Rollout of the seascape collaboration framework.docx
+++ b/Materials/Rollout of the seascape collaboration framework.docx
@@ -1,10 +1,12 @@
 
 <file path=word/document.xml><?xml version="1.0" encoding="utf-8"?>
-<w:document xmlns:wpc="http://schemas.microsoft.com/office/word/2010/wordprocessingCanvas" xmlns:cx="http://schemas.microsoft.com/office/drawing/2014/chartex" xmlns:cx1="http://schemas.microsoft.com/office/drawing/2015/9/8/chartex" xmlns:cx2="http://schemas.microsoft.com/office/drawing/2015/10/21/chartex" xmlns:cx3="http://schemas.microsoft.com/office/drawing/2016/5/9/chartex" xmlns:cx4="http://schemas.microsoft.com/office/drawing/2016/5/10/chartex" xmlns:cx5="http://schemas.microsoft.com/office/drawing/2016/5/11/chartex" xmlns:cx6="http://schemas.microsoft.com/office/drawing/2016/5/12/chartex" xmlns:cx7="http://schemas.microsoft.com/office/drawing/2016/5/13/chartex" xmlns:cx8="http://schemas.microsoft.com/office/drawing/2016/5/14/chartex" xmlns:mc="http://schemas.openxmlformats.org/markup-compatibility/2006" xmlns:aink="http://schemas.microsoft.com/office/drawing/2016/ink" xmlns:am3d="http://schemas.microsoft.com/office/drawing/2017/model3d" xmlns:o="urn:schemas-microsoft-com:office:office" xmlns:r="http://schemas.openxmlformats.org/officeDocument/2006/relationships" xmlns:m="http://schemas.openxmlformats.org/officeDocument/2006/math" xmlns:v="urn:schemas-microsoft-com:vml" xmlns:wp14="http://schemas.microsoft.com/office/word/2010/wordprocessingDrawing" xmlns:wp="http://schemas.openxmlformats.org/drawingml/2006/wordprocessingDrawing" xmlns:w10="urn:schemas-microsoft-com:office:word" xmlns:w="http://schemas.openxmlformats.org/wordprocessingml/2006/main" xmlns:w14="http://schemas.microsoft.com/office/word/2010/wordml" xmlns:w15="http://schemas.microsoft.com/office/word/2012/wordml" xmlns:w16cex="http://schemas.microsoft.com/office/word/2018/wordml/cex" xmlns:w16cid="http://schemas.microsoft.com/office/word/2016/wordml/cid" xmlns:w16="http://schemas.microsoft.com/office/word/2018/wordml" xmlns:w16se="http://schemas.microsoft.com/office/word/2015/wordml/symex" xmlns:wpg="http://schemas.microsoft.com/office/word/2010/wordprocessingGroup" xmlns:wpi="http://schemas.microsoft.com/office/word/2010/wordprocessingInk" xmlns:wne="http://schemas.microsoft.com/office/word/2006/wordml" xmlns:wps="http://schemas.microsoft.com/office/word/2010/wordprocessingShape" mc:Ignorable="w14 w15 w16se w16cid w16 w16cex wp14">
+<w:document xmlns:o="urn:schemas-microsoft-com:office:office" xmlns:r="http://schemas.openxmlformats.org/officeDocument/2006/relationships" xmlns:v="urn:schemas-microsoft-com:vml" xmlns:w="http://schemas.openxmlformats.org/wordprocessingml/2006/main" xmlns:w10="urn:schemas-microsoft-com:office:word" xmlns:wp="http://schemas.openxmlformats.org/drawingml/2006/wordprocessingDrawing" xmlns:wps="http://schemas.microsoft.com/office/word/2010/wordprocessingShape" xmlns:wpg="http://schemas.microsoft.com/office/word/2010/wordprocessingGroup" xmlns:mc="http://schemas.openxmlformats.org/markup-compatibility/2006" xmlns:wp14="http://schemas.microsoft.com/office/word/2010/wordprocessingDrawing" xmlns:w14="http://schemas.microsoft.com/office/word/2010/wordml" mc:Ignorable="w14 wp14">
   <w:body>
     <w:p>
       <w:pPr>
-        <w:rPr>
+        <w:pStyle w:val="Normal"/>
+        <w:rPr>
+          <w:b/>
           <w:b/>
           <w:bCs/>
           <w:lang w:val="en-AU"/>
@@ -23,74 +25,56 @@
     </w:p>
     <w:p>
       <w:pPr>
-        <w:rPr>
-          <w:lang w:val="en-AU"/>
-        </w:rPr>
-      </w:pPr>
-    </w:p>
-    <w:p>
-      <w:pPr>
-        <w:rPr>
-          <w:lang w:val="en-AU"/>
-        </w:rPr>
-      </w:pPr>
-      <w:r>
-        <w:rPr>
-          <w:lang w:val="en-AU"/>
-        </w:rPr>
-        <w:t>After discussion with Chris, Mischa and Christina, I think that the most appropriate strategy is the development of this framework is to just start using it. We have a very capable team to solve unforeseen issues on-the-go.</w:t>
-      </w:r>
-      <w:r>
-        <w:rPr>
-          <w:lang w:val="en-AU"/>
-        </w:rPr>
-        <w:t xml:space="preserve"> Max will be responsible in making sure that issues are resolved in a timely </w:t>
-      </w:r>
-      <w:proofErr w:type="gramStart"/>
-      <w:r>
-        <w:rPr>
-          <w:lang w:val="en-AU"/>
-        </w:rPr>
-        <w:t>fashion</w:t>
-      </w:r>
-      <w:proofErr w:type="gramEnd"/>
-      <w:r>
-        <w:rPr>
-          <w:lang w:val="en-AU"/>
-        </w:rPr>
-        <w:t xml:space="preserve"> so we do not lose any productivity due to framework setbacks.</w:t>
-      </w:r>
-    </w:p>
-    <w:p>
-      <w:pPr>
-        <w:rPr>
-          <w:lang w:val="en-AU"/>
-        </w:rPr>
-      </w:pPr>
-    </w:p>
-    <w:p>
-      <w:pPr>
-        <w:rPr>
-          <w:lang w:val="en-AU"/>
-        </w:rPr>
-      </w:pPr>
-      <w:r>
-        <w:rPr>
-          <w:lang w:val="en-AU"/>
-        </w:rPr>
-        <w:t xml:space="preserve">Members of the lab who will </w:t>
-      </w:r>
-      <w:r>
-        <w:rPr>
-          <w:lang w:val="en-AU"/>
-        </w:rPr>
-        <w:t>use it</w:t>
-      </w:r>
-      <w:r>
-        <w:rPr>
-          <w:lang w:val="en-AU"/>
-        </w:rPr>
-        <w:t>:</w:t>
+        <w:pStyle w:val="Normal"/>
+        <w:rPr>
+          <w:lang w:val="en-AU"/>
+        </w:rPr>
+      </w:pPr>
+      <w:r>
+        <w:rPr>
+          <w:lang w:val="en-AU"/>
+        </w:rPr>
+      </w:r>
+    </w:p>
+    <w:p>
+      <w:pPr>
+        <w:pStyle w:val="Normal"/>
+        <w:rPr>
+          <w:lang w:val="en-AU"/>
+        </w:rPr>
+      </w:pPr>
+      <w:r>
+        <w:rPr>
+          <w:lang w:val="en-AU"/>
+        </w:rPr>
+        <w:t>After discussion with Chris, Mischa and Christina, I think that the most appropriate strategy is the development of this framework is to just start using it. We have a very capable team to solve unforeseen issues on-the-go. Max will be responsible in making sure that issues are resolved in a timely fashion so we do not lose any productivity due to framework setbacks.</w:t>
+      </w:r>
+    </w:p>
+    <w:p>
+      <w:pPr>
+        <w:pStyle w:val="Normal"/>
+        <w:rPr>
+          <w:lang w:val="en-AU"/>
+        </w:rPr>
+      </w:pPr>
+      <w:r>
+        <w:rPr>
+          <w:lang w:val="en-AU"/>
+        </w:rPr>
+      </w:r>
+    </w:p>
+    <w:p>
+      <w:pPr>
+        <w:pStyle w:val="Normal"/>
+        <w:rPr>
+          <w:lang w:val="en-AU"/>
+        </w:rPr>
+      </w:pPr>
+      <w:r>
+        <w:rPr>
+          <w:lang w:val="en-AU"/>
+        </w:rPr>
+        <w:t>Members of the lab who will use it:</w:t>
       </w:r>
     </w:p>
     <w:p>
@@ -98,7 +82,7 @@
         <w:pStyle w:val="ListParagraph"/>
         <w:numPr>
           <w:ilvl w:val="0"/>
-          <w:numId w:val="2"/>
+          <w:numId w:val="1"/>
         </w:numPr>
         <w:rPr>
           <w:lang w:val="en-AU"/>
@@ -116,7 +100,7 @@
         <w:pStyle w:val="ListParagraph"/>
         <w:numPr>
           <w:ilvl w:val="0"/>
-          <w:numId w:val="2"/>
+          <w:numId w:val="1"/>
         </w:numPr>
         <w:rPr>
           <w:lang w:val="en-AU"/>
@@ -134,7 +118,7 @@
         <w:pStyle w:val="ListParagraph"/>
         <w:numPr>
           <w:ilvl w:val="0"/>
-          <w:numId w:val="2"/>
+          <w:numId w:val="1"/>
         </w:numPr>
         <w:rPr>
           <w:lang w:val="en-AU"/>
@@ -152,7 +136,7 @@
         <w:pStyle w:val="ListParagraph"/>
         <w:numPr>
           <w:ilvl w:val="0"/>
-          <w:numId w:val="2"/>
+          <w:numId w:val="1"/>
         </w:numPr>
         <w:rPr>
           <w:lang w:val="en-AU"/>
@@ -170,7 +154,7 @@
         <w:pStyle w:val="ListParagraph"/>
         <w:numPr>
           <w:ilvl w:val="0"/>
-          <w:numId w:val="2"/>
+          <w:numId w:val="1"/>
         </w:numPr>
         <w:rPr>
           <w:lang w:val="en-AU"/>
@@ -188,7 +172,7 @@
         <w:pStyle w:val="ListParagraph"/>
         <w:numPr>
           <w:ilvl w:val="0"/>
-          <w:numId w:val="2"/>
+          <w:numId w:val="1"/>
         </w:numPr>
         <w:rPr>
           <w:lang w:val="en-AU"/>
@@ -206,7 +190,7 @@
         <w:pStyle w:val="ListParagraph"/>
         <w:numPr>
           <w:ilvl w:val="0"/>
-          <w:numId w:val="2"/>
+          <w:numId w:val="1"/>
         </w:numPr>
         <w:rPr>
           <w:lang w:val="en-AU"/>
@@ -224,7 +208,7 @@
         <w:pStyle w:val="ListParagraph"/>
         <w:numPr>
           <w:ilvl w:val="0"/>
-          <w:numId w:val="2"/>
+          <w:numId w:val="1"/>
         </w:numPr>
         <w:rPr>
           <w:lang w:val="en-AU"/>
@@ -242,7 +226,7 @@
         <w:pStyle w:val="ListParagraph"/>
         <w:numPr>
           <w:ilvl w:val="0"/>
-          <w:numId w:val="2"/>
+          <w:numId w:val="1"/>
         </w:numPr>
         <w:rPr>
           <w:lang w:val="en-AU"/>
@@ -260,30 +244,35 @@
         <w:pStyle w:val="ListParagraph"/>
         <w:numPr>
           <w:ilvl w:val="0"/>
-          <w:numId w:val="2"/>
+          <w:numId w:val="1"/>
         </w:numPr>
         <w:rPr>
           <w:lang w:val="en-AU"/>
         </w:rPr>
       </w:pPr>
-      <w:proofErr w:type="spellStart"/>
       <w:r>
         <w:rPr>
           <w:lang w:val="en-AU"/>
         </w:rPr>
         <w:t>Seb</w:t>
       </w:r>
-      <w:proofErr w:type="spellEnd"/>
-    </w:p>
-    <w:p>
-      <w:pPr>
-        <w:rPr>
-          <w:lang w:val="en-AU"/>
-        </w:rPr>
-      </w:pPr>
-    </w:p>
-    <w:p>
-      <w:pPr>
+    </w:p>
+    <w:p>
+      <w:pPr>
+        <w:pStyle w:val="Normal"/>
+        <w:rPr>
+          <w:lang w:val="en-AU"/>
+        </w:rPr>
+      </w:pPr>
+      <w:r>
+        <w:rPr>
+          <w:lang w:val="en-AU"/>
+        </w:rPr>
+      </w:r>
+    </w:p>
+    <w:p>
+      <w:pPr>
+        <w:pStyle w:val="Normal"/>
         <w:rPr>
           <w:lang w:val="en-AU"/>
         </w:rPr>
@@ -294,19 +283,21 @@
         </w:rPr>
         <w:t xml:space="preserve">People to invite to formal </w:t>
       </w:r>
-      <w:commentRangeStart w:id="1"/>
+      <w:commentRangeStart w:id="0"/>
       <w:r>
         <w:rPr>
           <w:lang w:val="en-AU"/>
         </w:rPr>
         <w:t>training</w:t>
       </w:r>
-      <w:commentRangeEnd w:id="1"/>
-      <w:r>
-        <w:rPr>
-          <w:rStyle w:val="CommentReference"/>
-        </w:rPr>
-        <w:commentReference w:id="1"/>
+      <w:r>
+        <w:rPr>
+          <w:lang w:val="en-AU"/>
+        </w:rPr>
+      </w:r>
+      <w:commentRangeEnd w:id="0"/>
+      <w:r>
+        <w:commentReference w:id="0"/>
       </w:r>
       <w:r>
         <w:rPr>
@@ -320,7 +311,7 @@
         <w:pStyle w:val="ListParagraph"/>
         <w:numPr>
           <w:ilvl w:val="0"/>
-          <w:numId w:val="2"/>
+          <w:numId w:val="1"/>
         </w:numPr>
         <w:rPr>
           <w:lang w:val="en-AU"/>
@@ -335,19 +326,30 @@
     </w:p>
     <w:p>
       <w:pPr>
-        <w:rPr>
-          <w:lang w:val="en-AU"/>
-        </w:rPr>
-      </w:pPr>
-    </w:p>
-    <w:p>
-      <w:pPr>
-        <w:rPr>
-          <w:lang w:val="en-AU"/>
-        </w:rPr>
-      </w:pPr>
-      <w:r>
-        <w:rPr>
+        <w:pStyle w:val="Normal"/>
+        <w:rPr>
+          <w:lang w:val="en-AU"/>
+        </w:rPr>
+      </w:pPr>
+      <w:r>
+        <w:rPr>
+          <w:lang w:val="en-AU"/>
+        </w:rPr>
+      </w:r>
+    </w:p>
+    <w:p>
+      <w:pPr>
+        <w:pStyle w:val="Normal"/>
+        <w:rPr>
+          <w:b/>
+          <w:b/>
+          <w:bCs/>
+        </w:rPr>
+      </w:pPr>
+      <w:r>
+        <w:rPr>
+          <w:b/>
+          <w:bCs/>
           <w:lang w:val="en-AU"/>
         </w:rPr>
         <w:t>Timeline and plan</w:t>
@@ -358,7 +360,7 @@
         <w:pStyle w:val="ListParagraph"/>
         <w:numPr>
           <w:ilvl w:val="0"/>
-          <w:numId w:val="2"/>
+          <w:numId w:val="1"/>
         </w:numPr>
         <w:rPr>
           <w:lang w:val="en-AU"/>
@@ -368,50 +370,19 @@
         <w:rPr>
           <w:lang w:val="en-AU"/>
         </w:rPr>
-        <w:t>13</w:t>
-      </w:r>
-      <w:r>
-        <w:rPr>
-          <w:vertAlign w:val="superscript"/>
-          <w:lang w:val="en-AU"/>
-        </w:rPr>
-        <w:t>th</w:t>
-      </w:r>
-      <w:r>
-        <w:rPr>
-          <w:lang w:val="en-AU"/>
-        </w:rPr>
-        <w:t xml:space="preserve"> of July</w:t>
-      </w:r>
-      <w:r>
-        <w:rPr>
-          <w:lang w:val="en-AU"/>
-        </w:rPr>
-        <w:t xml:space="preserve"> (tentative)</w:t>
-      </w:r>
-      <w:r>
-        <w:rPr>
-          <w:lang w:val="en-AU"/>
-        </w:rPr>
-        <w:t xml:space="preserve"> send email on our intension to implement the framework, encourage everyone to sign up on GitHub, read the Seascape Collaboration Framework on GitHub, and </w:t>
-      </w:r>
-      <w:r>
-        <w:rPr>
-          <w:lang w:val="en-AU"/>
-        </w:rPr>
-        <w:t xml:space="preserve">encourage them to </w:t>
-      </w:r>
-      <w:r>
-        <w:rPr>
-          <w:lang w:val="en-AU"/>
-        </w:rPr>
-        <w:t>make comments in discussions</w:t>
-      </w:r>
-      <w:r>
-        <w:rPr>
-          <w:lang w:val="en-AU"/>
-        </w:rPr>
-        <w:t xml:space="preserve"> forum</w:t>
+        <w:t>S</w:t>
+      </w:r>
+      <w:r>
+        <w:rPr>
+          <w:lang w:val="en-AU"/>
+        </w:rPr>
+        <w:t xml:space="preserve">end email on our intention to implement the framework, encourage everyone to sign up on GitHub, read the Seascape Collaboration Framework on GitHub, and encourage them to make comments in discussions forum </w:t>
+      </w:r>
+      <w:r>
+        <w:rPr>
+          <w:lang w:val="en-AU"/>
+        </w:rPr>
+        <w:t>(do this by XXXX)</w:t>
       </w:r>
       <w:r>
         <w:rPr>
@@ -425,7 +396,7 @@
         <w:pStyle w:val="ListParagraph"/>
         <w:numPr>
           <w:ilvl w:val="0"/>
-          <w:numId w:val="2"/>
+          <w:numId w:val="1"/>
         </w:numPr>
         <w:rPr>
           <w:lang w:val="en-AU"/>
@@ -435,70 +406,19 @@
         <w:rPr>
           <w:lang w:val="en-AU"/>
         </w:rPr>
-        <w:t>16</w:t>
-      </w:r>
-      <w:r>
-        <w:rPr>
-          <w:vertAlign w:val="superscript"/>
-          <w:lang w:val="en-AU"/>
-        </w:rPr>
-        <w:t>th</w:t>
-      </w:r>
-      <w:r>
-        <w:rPr>
-          <w:lang w:val="en-AU"/>
-        </w:rPr>
-        <w:t xml:space="preserve"> of July</w:t>
-      </w:r>
-      <w:r>
-        <w:rPr>
-          <w:lang w:val="en-AU"/>
-        </w:rPr>
-        <w:t xml:space="preserve"> (tentative)</w:t>
-      </w:r>
-      <w:r>
-        <w:rPr>
-          <w:lang w:val="en-AU"/>
-        </w:rPr>
-        <w:t xml:space="preserve"> </w:t>
-      </w:r>
-      <w:r>
-        <w:rPr>
-          <w:lang w:val="en-AU"/>
-        </w:rPr>
-        <w:t>on the GC campus</w:t>
-      </w:r>
-      <w:r>
-        <w:rPr>
-          <w:lang w:val="en-AU"/>
-        </w:rPr>
-        <w:t>:</w:t>
-      </w:r>
-      <w:r>
-        <w:rPr>
-          <w:lang w:val="en-AU"/>
-        </w:rPr>
-        <w:t xml:space="preserve"> </w:t>
-      </w:r>
-      <w:r>
-        <w:rPr>
-          <w:lang w:val="en-AU"/>
-        </w:rPr>
-        <w:t xml:space="preserve">1hr workshop running through the framework to scan for flaws and ensure that everyone is on the same page in terms of features (invite people that currently have GitHub experience so we don’t waste time on the basics – e.g. Max, Chris, Christina, Mischa, </w:t>
-      </w:r>
-      <w:proofErr w:type="spellStart"/>
-      <w:r>
-        <w:rPr>
-          <w:lang w:val="en-AU"/>
-        </w:rPr>
-        <w:t>Seb</w:t>
-      </w:r>
-      <w:proofErr w:type="spellEnd"/>
-      <w:r>
-        <w:rPr>
-          <w:lang w:val="en-AU"/>
-        </w:rPr>
-        <w:t>).</w:t>
+        <w:t xml:space="preserve">1hr workshop running through the framework to scan for flaws and ensure that everyone is on the same page in terms of features (invite people that currently have GitHub experience so we don’t </w:t>
+      </w:r>
+      <w:r>
+        <w:rPr>
+          <w:lang w:val="en-AU"/>
+        </w:rPr>
+        <w:t xml:space="preserve">need </w:t>
+      </w:r>
+      <w:r>
+        <w:rPr>
+          <w:lang w:val="en-AU"/>
+        </w:rPr>
+        <w:t>time on the basics – Max, Chris, Christina, Mischa, Seb?).</w:t>
       </w:r>
     </w:p>
     <w:p>
@@ -506,7 +426,7 @@
         <w:pStyle w:val="ListParagraph"/>
         <w:numPr>
           <w:ilvl w:val="0"/>
-          <w:numId w:val="2"/>
+          <w:numId w:val="1"/>
         </w:numPr>
         <w:rPr>
           <w:lang w:val="en-AU"/>
@@ -516,70 +436,31 @@
         <w:rPr>
           <w:lang w:val="en-AU"/>
         </w:rPr>
-        <w:t>23 of July (tentative) on the GC campus: 2hr workshop with entire lab to show all lab members how to use the framework. The aim is that by the end of this session all members should have a good understanding of the framework, be able to use GitHub basics, and know how to get help.</w:t>
-      </w:r>
-    </w:p>
-    <w:p>
-      <w:pPr>
-        <w:pStyle w:val="ListParagraph"/>
-        <w:numPr>
-          <w:ilvl w:val="0"/>
-          <w:numId w:val="2"/>
-        </w:numPr>
-        <w:rPr>
-          <w:lang w:val="en-AU"/>
-        </w:rPr>
-      </w:pPr>
-      <w:r>
-        <w:rPr>
-          <w:lang w:val="en-AU"/>
-        </w:rPr>
-        <w:t>30</w:t>
-      </w:r>
-      <w:r>
-        <w:rPr>
-          <w:vertAlign w:val="superscript"/>
-          <w:lang w:val="en-AU"/>
-        </w:rPr>
-        <w:t>th</w:t>
-      </w:r>
-      <w:r>
-        <w:rPr>
-          <w:lang w:val="en-AU"/>
-        </w:rPr>
-        <w:t xml:space="preserve"> of July (tentative), first code review session</w:t>
-      </w:r>
-      <w:r>
-        <w:rPr>
-          <w:lang w:val="en-AU"/>
-        </w:rPr>
-        <w:t xml:space="preserve"> focused on GitHub and the framework.</w:t>
+        <w:t>2hr workshop with entire lab to show all lab members how to use the framework. The aim is that by the end of this session all members should have a good understanding of the framework, be able to use GitHub basics, and know how to get help.</w:t>
       </w:r>
     </w:p>
     <w:sectPr>
-      <w:pgSz w:w="11900" w:h="16840"/>
-      <w:pgMar w:top="1440" w:right="1440" w:bottom="1440" w:left="1440" w:header="708" w:footer="708" w:gutter="0"/>
-      <w:cols w:space="708"/>
-      <w:docGrid w:linePitch="360"/>
+      <w:type w:val="nextPage"/>
+      <w:pgSz w:w="11906" w:h="16838"/>
+      <w:pgMar w:left="1440" w:right="1440" w:header="0" w:top="1440" w:footer="0" w:bottom="1440" w:gutter="0"/>
+      <w:pgNumType w:fmt="decimal"/>
+      <w:formProt w:val="false"/>
+      <w:textDirection w:val="lrTb"/>
+      <w:docGrid w:type="default" w:linePitch="360" w:charSpace="0"/>
     </w:sectPr>
   </w:body>
 </w:document>
 </file>
 
 <file path=word/comments.xml><?xml version="1.0" encoding="utf-8"?>
-<w:comments xmlns:wpc="http://schemas.microsoft.com/office/word/2010/wordprocessingCanvas" xmlns:cx="http://schemas.microsoft.com/office/drawing/2014/chartex" xmlns:cx1="http://schemas.microsoft.com/office/drawing/2015/9/8/chartex" xmlns:cx2="http://schemas.microsoft.com/office/drawing/2015/10/21/chartex" xmlns:cx3="http://schemas.microsoft.com/office/drawing/2016/5/9/chartex" xmlns:cx4="http://schemas.microsoft.com/office/drawing/2016/5/10/chartex" xmlns:cx5="http://schemas.microsoft.com/office/drawing/2016/5/11/chartex" xmlns:cx6="http://schemas.microsoft.com/office/drawing/2016/5/12/chartex" xmlns:cx7="http://schemas.microsoft.com/office/drawing/2016/5/13/chartex" xmlns:cx8="http://schemas.microsoft.com/office/drawing/2016/5/14/chartex" xmlns:mc="http://schemas.openxmlformats.org/markup-compatibility/2006" xmlns:aink="http://schemas.microsoft.com/office/drawing/2016/ink" xmlns:am3d="http://schemas.microsoft.com/office/drawing/2017/model3d" xmlns:o="urn:schemas-microsoft-com:office:office" xmlns:r="http://schemas.openxmlformats.org/officeDocument/2006/relationships" xmlns:m="http://schemas.openxmlformats.org/officeDocument/2006/math" xmlns:v="urn:schemas-microsoft-com:vml" xmlns:wp14="http://schemas.microsoft.com/office/word/2010/wordprocessingDrawing" xmlns:wp="http://schemas.openxmlformats.org/drawingml/2006/wordprocessingDrawing" xmlns:w10="urn:schemas-microsoft-com:office:word" xmlns:w="http://schemas.openxmlformats.org/wordprocessingml/2006/main" xmlns:w14="http://schemas.microsoft.com/office/word/2010/wordml" xmlns:w15="http://schemas.microsoft.com/office/word/2012/wordml" xmlns:w16cex="http://schemas.microsoft.com/office/word/2018/wordml/cex" xmlns:w16cid="http://schemas.microsoft.com/office/word/2016/wordml/cid" xmlns:w16="http://schemas.microsoft.com/office/word/2018/wordml" xmlns:w16se="http://schemas.microsoft.com/office/word/2015/wordml/symex" xmlns:wpg="http://schemas.microsoft.com/office/word/2010/wordprocessingGroup" xmlns:wpi="http://schemas.microsoft.com/office/word/2010/wordprocessingInk" xmlns:wne="http://schemas.microsoft.com/office/word/2006/wordml" xmlns:wps="http://schemas.microsoft.com/office/word/2010/wordprocessingShape" mc:Ignorable="w14 w15 w16se w16cid w16 w16cex wp14">
-  <w:comment w:id="1" w:author="Max Campbell" w:date="2021-07-09T13:53:00Z" w:initials="MC">
-    <w:p>
-      <w:pPr>
-        <w:pStyle w:val="CommentText"/>
-      </w:pPr>
-      <w:r>
-        <w:rPr>
-          <w:rStyle w:val="CommentReference"/>
-        </w:rPr>
-        <w:annotationRef/>
-      </w:r>
-      <w:r>
+<w:comments xmlns:o="urn:schemas-microsoft-com:office:office" xmlns:r="http://schemas.openxmlformats.org/officeDocument/2006/relationships" xmlns:v="urn:schemas-microsoft-com:vml" xmlns:w="http://schemas.openxmlformats.org/wordprocessingml/2006/main" xmlns:w10="urn:schemas-microsoft-com:office:word" xmlns:wp="http://schemas.openxmlformats.org/drawingml/2006/wordprocessingDrawing" xmlns:wps="http://schemas.microsoft.com/office/word/2010/wordprocessingShape" xmlns:wpg="http://schemas.microsoft.com/office/word/2010/wordprocessingGroup" xmlns:mc="http://schemas.openxmlformats.org/markup-compatibility/2006" xmlns:wp14="http://schemas.microsoft.com/office/word/2010/wordprocessingDrawing" xmlns:w14="http://schemas.microsoft.com/office/word/2010/wordml" mc:Ignorable="w14 wp14">
+  <w:comment w:id="0" w:author="Max Campbell" w:date="2021-07-09T13:53:00Z" w:initials="MC">
+    <w:p>
+      <w:r>
+        <w:rPr>
+          <w:rFonts w:ascii="Liberation Serif" w:hAnsi="Liberation Serif" w:eastAsia="DejaVu Sans" w:cs="DejaVu Sans"/>
+          <w:lang w:val="en-US" w:eastAsia="en-US" w:bidi="en-US"/>
+        </w:rPr>
         <w:t>Anyone in glow?</w:t>
       </w:r>
     </w:p>
@@ -587,293 +468,301 @@
 </w:comments>
 </file>
 
-<file path=word/commentsExtended.xml><?xml version="1.0" encoding="utf-8"?>
-<w15:commentsEx xmlns:wpc="http://schemas.microsoft.com/office/word/2010/wordprocessingCanvas" xmlns:cx="http://schemas.microsoft.com/office/drawing/2014/chartex" xmlns:cx1="http://schemas.microsoft.com/office/drawing/2015/9/8/chartex" xmlns:cx2="http://schemas.microsoft.com/office/drawing/2015/10/21/chartex" xmlns:cx3="http://schemas.microsoft.com/office/drawing/2016/5/9/chartex" xmlns:cx4="http://schemas.microsoft.com/office/drawing/2016/5/10/chartex" xmlns:cx5="http://schemas.microsoft.com/office/drawing/2016/5/11/chartex" xmlns:cx6="http://schemas.microsoft.com/office/drawing/2016/5/12/chartex" xmlns:cx7="http://schemas.microsoft.com/office/drawing/2016/5/13/chartex" xmlns:cx8="http://schemas.microsoft.com/office/drawing/2016/5/14/chartex" xmlns:mc="http://schemas.openxmlformats.org/markup-compatibility/2006" xmlns:aink="http://schemas.microsoft.com/office/drawing/2016/ink" xmlns:am3d="http://schemas.microsoft.com/office/drawing/2017/model3d" xmlns:o="urn:schemas-microsoft-com:office:office" xmlns:r="http://schemas.openxmlformats.org/officeDocument/2006/relationships" xmlns:m="http://schemas.openxmlformats.org/officeDocument/2006/math" xmlns:v="urn:schemas-microsoft-com:vml" xmlns:wp14="http://schemas.microsoft.com/office/word/2010/wordprocessingDrawing" xmlns:wp="http://schemas.openxmlformats.org/drawingml/2006/wordprocessingDrawing" xmlns:w10="urn:schemas-microsoft-com:office:word" xmlns:w="http://schemas.openxmlformats.org/wordprocessingml/2006/main" xmlns:w14="http://schemas.microsoft.com/office/word/2010/wordml" xmlns:w15="http://schemas.microsoft.com/office/word/2012/wordml" xmlns:w16cex="http://schemas.microsoft.com/office/word/2018/wordml/cex" xmlns:w16cid="http://schemas.microsoft.com/office/word/2016/wordml/cid" xmlns:w16="http://schemas.microsoft.com/office/word/2018/wordml" xmlns:w16se="http://schemas.microsoft.com/office/word/2015/wordml/symex" xmlns:wpg="http://schemas.microsoft.com/office/word/2010/wordprocessingGroup" xmlns:wpi="http://schemas.microsoft.com/office/word/2010/wordprocessingInk" xmlns:wne="http://schemas.microsoft.com/office/word/2006/wordml" xmlns:wps="http://schemas.microsoft.com/office/word/2010/wordprocessingShape" mc:Ignorable="w14 w15 w16se w16cid w16 w16cex wp14">
-  <w15:commentEx w15:paraId="5CCCACF5" w15:done="0"/>
-</w15:commentsEx>
-</file>
-
-<file path=word/commentsExtensible.xml><?xml version="1.0" encoding="utf-8"?>
-<w16cex:commentsExtensible xmlns:wpc="http://schemas.microsoft.com/office/word/2010/wordprocessingCanvas" xmlns:cx="http://schemas.microsoft.com/office/drawing/2014/chartex" xmlns:cx1="http://schemas.microsoft.com/office/drawing/2015/9/8/chartex" xmlns:cx2="http://schemas.microsoft.com/office/drawing/2015/10/21/chartex" xmlns:cx3="http://schemas.microsoft.com/office/drawing/2016/5/9/chartex" xmlns:cx4="http://schemas.microsoft.com/office/drawing/2016/5/10/chartex" xmlns:cx5="http://schemas.microsoft.com/office/drawing/2016/5/11/chartex" xmlns:cx6="http://schemas.microsoft.com/office/drawing/2016/5/12/chartex" xmlns:cx7="http://schemas.microsoft.com/office/drawing/2016/5/13/chartex" xmlns:cx8="http://schemas.microsoft.com/office/drawing/2016/5/14/chartex" xmlns:mc="http://schemas.openxmlformats.org/markup-compatibility/2006" xmlns:aink="http://schemas.microsoft.com/office/drawing/2016/ink" xmlns:am3d="http://schemas.microsoft.com/office/drawing/2017/model3d" xmlns:o="urn:schemas-microsoft-com:office:office" xmlns:r="http://schemas.openxmlformats.org/officeDocument/2006/relationships" xmlns:m="http://schemas.openxmlformats.org/officeDocument/2006/math" xmlns:v="urn:schemas-microsoft-com:vml" xmlns:wp14="http://schemas.microsoft.com/office/word/2010/wordprocessingDrawing" xmlns:wp="http://schemas.openxmlformats.org/drawingml/2006/wordprocessingDrawing" xmlns:w10="urn:schemas-microsoft-com:office:word" xmlns:w="http://schemas.openxmlformats.org/wordprocessingml/2006/main" xmlns:w14="http://schemas.microsoft.com/office/word/2010/wordml" xmlns:w15="http://schemas.microsoft.com/office/word/2012/wordml" xmlns:w16cex="http://schemas.microsoft.com/office/word/2018/wordml/cex" xmlns:w16cid="http://schemas.microsoft.com/office/word/2016/wordml/cid" xmlns:w16="http://schemas.microsoft.com/office/word/2018/wordml" xmlns:w16se="http://schemas.microsoft.com/office/word/2015/wordml/symex" xmlns:wpg="http://schemas.microsoft.com/office/word/2010/wordprocessingGroup" xmlns:wpi="http://schemas.microsoft.com/office/word/2010/wordprocessingInk" xmlns:wne="http://schemas.microsoft.com/office/word/2006/wordml" xmlns:wps="http://schemas.microsoft.com/office/word/2010/wordprocessingShape" mc:Ignorable="w14 w15 w16se w16cid w16 w16cex wp14">
-  <w16cex:commentExtensible w16cex:durableId="2492D353" w16cex:dateUtc="2021-07-09T03:53:00Z"/>
-</w16cex:commentsExtensible>
-</file>
-
-<file path=word/commentsIds.xml><?xml version="1.0" encoding="utf-8"?>
-<w16cid:commentsIds xmlns:wpc="http://schemas.microsoft.com/office/word/2010/wordprocessingCanvas" xmlns:cx="http://schemas.microsoft.com/office/drawing/2014/chartex" xmlns:cx1="http://schemas.microsoft.com/office/drawing/2015/9/8/chartex" xmlns:cx2="http://schemas.microsoft.com/office/drawing/2015/10/21/chartex" xmlns:cx3="http://schemas.microsoft.com/office/drawing/2016/5/9/chartex" xmlns:cx4="http://schemas.microsoft.com/office/drawing/2016/5/10/chartex" xmlns:cx5="http://schemas.microsoft.com/office/drawing/2016/5/11/chartex" xmlns:cx6="http://schemas.microsoft.com/office/drawing/2016/5/12/chartex" xmlns:cx7="http://schemas.microsoft.com/office/drawing/2016/5/13/chartex" xmlns:cx8="http://schemas.microsoft.com/office/drawing/2016/5/14/chartex" xmlns:mc="http://schemas.openxmlformats.org/markup-compatibility/2006" xmlns:aink="http://schemas.microsoft.com/office/drawing/2016/ink" xmlns:am3d="http://schemas.microsoft.com/office/drawing/2017/model3d" xmlns:o="urn:schemas-microsoft-com:office:office" xmlns:r="http://schemas.openxmlformats.org/officeDocument/2006/relationships" xmlns:m="http://schemas.openxmlformats.org/officeDocument/2006/math" xmlns:v="urn:schemas-microsoft-com:vml" xmlns:wp14="http://schemas.microsoft.com/office/word/2010/wordprocessingDrawing" xmlns:wp="http://schemas.openxmlformats.org/drawingml/2006/wordprocessingDrawing" xmlns:w10="urn:schemas-microsoft-com:office:word" xmlns:w="http://schemas.openxmlformats.org/wordprocessingml/2006/main" xmlns:w14="http://schemas.microsoft.com/office/word/2010/wordml" xmlns:w15="http://schemas.microsoft.com/office/word/2012/wordml" xmlns:w16cex="http://schemas.microsoft.com/office/word/2018/wordml/cex" xmlns:w16cid="http://schemas.microsoft.com/office/word/2016/wordml/cid" xmlns:w16="http://schemas.microsoft.com/office/word/2018/wordml" xmlns:w16se="http://schemas.microsoft.com/office/word/2015/wordml/symex" xmlns:wpg="http://schemas.microsoft.com/office/word/2010/wordprocessingGroup" xmlns:wpi="http://schemas.microsoft.com/office/word/2010/wordprocessingInk" xmlns:wne="http://schemas.microsoft.com/office/word/2006/wordml" xmlns:wps="http://schemas.microsoft.com/office/word/2010/wordprocessingShape" mc:Ignorable="w14 w15 w16se w16cid w16 w16cex wp14">
-  <w16cid:commentId w16cid:paraId="5CCCACF5" w16cid:durableId="2492D353"/>
-</w16cid:commentsIds>
-</file>
-
 <file path=word/numbering.xml><?xml version="1.0" encoding="utf-8"?>
-<w:numbering xmlns:wpc="http://schemas.microsoft.com/office/word/2010/wordprocessingCanvas" xmlns:cx="http://schemas.microsoft.com/office/drawing/2014/chartex" xmlns:cx1="http://schemas.microsoft.com/office/drawing/2015/9/8/chartex" xmlns:cx2="http://schemas.microsoft.com/office/drawing/2015/10/21/chartex" xmlns:cx3="http://schemas.microsoft.com/office/drawing/2016/5/9/chartex" xmlns:cx4="http://schemas.microsoft.com/office/drawing/2016/5/10/chartex" xmlns:cx5="http://schemas.microsoft.com/office/drawing/2016/5/11/chartex" xmlns:cx6="http://schemas.microsoft.com/office/drawing/2016/5/12/chartex" xmlns:cx7="http://schemas.microsoft.com/office/drawing/2016/5/13/chartex" xmlns:cx8="http://schemas.microsoft.com/office/drawing/2016/5/14/chartex" xmlns:mc="http://schemas.openxmlformats.org/markup-compatibility/2006" xmlns:aink="http://schemas.microsoft.com/office/drawing/2016/ink" xmlns:am3d="http://schemas.microsoft.com/office/drawing/2017/model3d" xmlns:o="urn:schemas-microsoft-com:office:office" xmlns:r="http://schemas.openxmlformats.org/officeDocument/2006/relationships" xmlns:m="http://schemas.openxmlformats.org/officeDocument/2006/math" xmlns:v="urn:schemas-microsoft-com:vml" xmlns:wp14="http://schemas.microsoft.com/office/word/2010/wordprocessingDrawing" xmlns:wp="http://schemas.openxmlformats.org/drawingml/2006/wordprocessingDrawing" xmlns:w10="urn:schemas-microsoft-com:office:word" xmlns:w="http://schemas.openxmlformats.org/wordprocessingml/2006/main" xmlns:w14="http://schemas.microsoft.com/office/word/2010/wordml" xmlns:w15="http://schemas.microsoft.com/office/word/2012/wordml" xmlns:w16cex="http://schemas.microsoft.com/office/word/2018/wordml/cex" xmlns:w16cid="http://schemas.microsoft.com/office/word/2016/wordml/cid" xmlns:w16="http://schemas.microsoft.com/office/word/2018/wordml" xmlns:w16se="http://schemas.microsoft.com/office/word/2015/wordml/symex" xmlns:wpg="http://schemas.microsoft.com/office/word/2010/wordprocessingGroup" xmlns:wpi="http://schemas.microsoft.com/office/word/2010/wordprocessingInk" xmlns:wne="http://schemas.microsoft.com/office/word/2006/wordml" xmlns:wps="http://schemas.microsoft.com/office/word/2010/wordprocessingShape" mc:Ignorable="w14 w15 w16se w16cid w16 w16cex wp14">
-  <w:abstractNum w:abstractNumId="0" w15:restartNumberingAfterBreak="0">
-    <w:nsid w:val="60FD1768"/>
-    <w:multiLevelType w:val="hybridMultilevel"/>
-    <w:tmpl w:val="3A901D3A"/>
-    <w:lvl w:ilvl="0" w:tplc="7E4EF450">
+<w:numbering xmlns:w="http://schemas.openxmlformats.org/wordprocessingml/2006/main" xmlns:o="urn:schemas-microsoft-com:office:office" xmlns:r="http://schemas.openxmlformats.org/officeDocument/2006/relationships" xmlns:v="urn:schemas-microsoft-com:vml">
+  <w:abstractNum w:abstractNumId="1">
+    <w:lvl w:ilvl="0">
       <w:start w:val="1"/>
       <w:numFmt w:val="bullet"/>
-      <w:lvlText w:val=""/>
-      <w:lvlJc w:val="left"/>
-      <w:pPr>
+      <w:lvlText w:val="-"/>
+      <w:lvlJc w:val="left"/>
+      <w:pPr>
+        <w:tabs>
+          <w:tab w:val="num" w:pos="0"/>
+        </w:tabs>
         <w:ind w:left="720" w:hanging="360"/>
       </w:pPr>
       <w:rPr>
-        <w:rFonts w:ascii="Symbol" w:eastAsiaTheme="minorHAnsi" w:hAnsi="Symbol" w:cstheme="minorBidi" w:hint="default"/>
+        <w:rFonts w:ascii="Calibri" w:hAnsi="Calibri" w:cs="Calibri" w:hint="default"/>
       </w:rPr>
     </w:lvl>
-    <w:lvl w:ilvl="1" w:tplc="08090003" w:tentative="1">
+    <w:lvl w:ilvl="1">
       <w:start w:val="1"/>
       <w:numFmt w:val="bullet"/>
       <w:lvlText w:val="o"/>
       <w:lvlJc w:val="left"/>
       <w:pPr>
+        <w:tabs>
+          <w:tab w:val="num" w:pos="0"/>
+        </w:tabs>
         <w:ind w:left="1440" w:hanging="360"/>
       </w:pPr>
       <w:rPr>
         <w:rFonts w:ascii="Courier New" w:hAnsi="Courier New" w:cs="Courier New" w:hint="default"/>
       </w:rPr>
     </w:lvl>
-    <w:lvl w:ilvl="2" w:tplc="08090005" w:tentative="1">
+    <w:lvl w:ilvl="2">
       <w:start w:val="1"/>
       <w:numFmt w:val="bullet"/>
       <w:lvlText w:val=""/>
       <w:lvlJc w:val="left"/>
       <w:pPr>
+        <w:tabs>
+          <w:tab w:val="num" w:pos="0"/>
+        </w:tabs>
         <w:ind w:left="2160" w:hanging="360"/>
       </w:pPr>
       <w:rPr>
-        <w:rFonts w:ascii="Wingdings" w:hAnsi="Wingdings" w:hint="default"/>
+        <w:rFonts w:ascii="Wingdings" w:hAnsi="Wingdings" w:cs="Wingdings" w:hint="default"/>
       </w:rPr>
     </w:lvl>
-    <w:lvl w:ilvl="3" w:tplc="08090001" w:tentative="1">
+    <w:lvl w:ilvl="3">
       <w:start w:val="1"/>
       <w:numFmt w:val="bullet"/>
       <w:lvlText w:val=""/>
       <w:lvlJc w:val="left"/>
       <w:pPr>
+        <w:tabs>
+          <w:tab w:val="num" w:pos="0"/>
+        </w:tabs>
         <w:ind w:left="2880" w:hanging="360"/>
       </w:pPr>
       <w:rPr>
-        <w:rFonts w:ascii="Symbol" w:hAnsi="Symbol" w:hint="default"/>
+        <w:rFonts w:ascii="Symbol" w:hAnsi="Symbol" w:cs="Symbol" w:hint="default"/>
       </w:rPr>
     </w:lvl>
-    <w:lvl w:ilvl="4" w:tplc="08090003" w:tentative="1">
+    <w:lvl w:ilvl="4">
       <w:start w:val="1"/>
       <w:numFmt w:val="bullet"/>
       <w:lvlText w:val="o"/>
       <w:lvlJc w:val="left"/>
       <w:pPr>
+        <w:tabs>
+          <w:tab w:val="num" w:pos="0"/>
+        </w:tabs>
         <w:ind w:left="3600" w:hanging="360"/>
       </w:pPr>
       <w:rPr>
         <w:rFonts w:ascii="Courier New" w:hAnsi="Courier New" w:cs="Courier New" w:hint="default"/>
       </w:rPr>
     </w:lvl>
-    <w:lvl w:ilvl="5" w:tplc="08090005" w:tentative="1">
+    <w:lvl w:ilvl="5">
       <w:start w:val="1"/>
       <w:numFmt w:val="bullet"/>
       <w:lvlText w:val=""/>
       <w:lvlJc w:val="left"/>
       <w:pPr>
+        <w:tabs>
+          <w:tab w:val="num" w:pos="0"/>
+        </w:tabs>
         <w:ind w:left="4320" w:hanging="360"/>
       </w:pPr>
       <w:rPr>
-        <w:rFonts w:ascii="Wingdings" w:hAnsi="Wingdings" w:hint="default"/>
+        <w:rFonts w:ascii="Wingdings" w:hAnsi="Wingdings" w:cs="Wingdings" w:hint="default"/>
       </w:rPr>
     </w:lvl>
-    <w:lvl w:ilvl="6" w:tplc="08090001" w:tentative="1">
+    <w:lvl w:ilvl="6">
       <w:start w:val="1"/>
       <w:numFmt w:val="bullet"/>
       <w:lvlText w:val=""/>
       <w:lvlJc w:val="left"/>
       <w:pPr>
+        <w:tabs>
+          <w:tab w:val="num" w:pos="0"/>
+        </w:tabs>
         <w:ind w:left="5040" w:hanging="360"/>
       </w:pPr>
       <w:rPr>
-        <w:rFonts w:ascii="Symbol" w:hAnsi="Symbol" w:hint="default"/>
+        <w:rFonts w:ascii="Symbol" w:hAnsi="Symbol" w:cs="Symbol" w:hint="default"/>
       </w:rPr>
     </w:lvl>
-    <w:lvl w:ilvl="7" w:tplc="08090003" w:tentative="1">
+    <w:lvl w:ilvl="7">
       <w:start w:val="1"/>
       <w:numFmt w:val="bullet"/>
       <w:lvlText w:val="o"/>
       <w:lvlJc w:val="left"/>
       <w:pPr>
+        <w:tabs>
+          <w:tab w:val="num" w:pos="0"/>
+        </w:tabs>
         <w:ind w:left="5760" w:hanging="360"/>
       </w:pPr>
       <w:rPr>
         <w:rFonts w:ascii="Courier New" w:hAnsi="Courier New" w:cs="Courier New" w:hint="default"/>
       </w:rPr>
     </w:lvl>
-    <w:lvl w:ilvl="8" w:tplc="08090005" w:tentative="1">
+    <w:lvl w:ilvl="8">
       <w:start w:val="1"/>
       <w:numFmt w:val="bullet"/>
       <w:lvlText w:val=""/>
       <w:lvlJc w:val="left"/>
       <w:pPr>
+        <w:tabs>
+          <w:tab w:val="num" w:pos="0"/>
+        </w:tabs>
         <w:ind w:left="6480" w:hanging="360"/>
       </w:pPr>
       <w:rPr>
-        <w:rFonts w:ascii="Wingdings" w:hAnsi="Wingdings" w:hint="default"/>
+        <w:rFonts w:ascii="Wingdings" w:hAnsi="Wingdings" w:cs="Wingdings" w:hint="default"/>
       </w:rPr>
     </w:lvl>
   </w:abstractNum>
-  <w:abstractNum w:abstractNumId="1" w15:restartNumberingAfterBreak="0">
-    <w:nsid w:val="689151C6"/>
-    <w:multiLevelType w:val="hybridMultilevel"/>
-    <w:tmpl w:val="7A3E10CA"/>
-    <w:lvl w:ilvl="0" w:tplc="DA9E5F24">
-      <w:start w:val="1"/>
-      <w:numFmt w:val="bullet"/>
-      <w:lvlText w:val="-"/>
-      <w:lvlJc w:val="left"/>
-      <w:pPr>
-        <w:ind w:left="720" w:hanging="360"/>
-      </w:pPr>
-      <w:rPr>
-        <w:rFonts w:ascii="Calibri" w:eastAsiaTheme="minorHAnsi" w:hAnsi="Calibri" w:cs="Calibri" w:hint="default"/>
-      </w:rPr>
-    </w:lvl>
-    <w:lvl w:ilvl="1" w:tplc="08090003" w:tentative="1">
-      <w:start w:val="1"/>
-      <w:numFmt w:val="bullet"/>
-      <w:lvlText w:val="o"/>
-      <w:lvlJc w:val="left"/>
-      <w:pPr>
-        <w:ind w:left="1440" w:hanging="360"/>
-      </w:pPr>
-      <w:rPr>
-        <w:rFonts w:ascii="Courier New" w:hAnsi="Courier New" w:cs="Courier New" w:hint="default"/>
-      </w:rPr>
-    </w:lvl>
-    <w:lvl w:ilvl="2" w:tplc="08090005" w:tentative="1">
-      <w:start w:val="1"/>
-      <w:numFmt w:val="bullet"/>
-      <w:lvlText w:val=""/>
-      <w:lvlJc w:val="left"/>
-      <w:pPr>
-        <w:ind w:left="2160" w:hanging="360"/>
-      </w:pPr>
-      <w:rPr>
-        <w:rFonts w:ascii="Wingdings" w:hAnsi="Wingdings" w:hint="default"/>
-      </w:rPr>
-    </w:lvl>
-    <w:lvl w:ilvl="3" w:tplc="08090001" w:tentative="1">
-      <w:start w:val="1"/>
-      <w:numFmt w:val="bullet"/>
-      <w:lvlText w:val=""/>
-      <w:lvlJc w:val="left"/>
-      <w:pPr>
-        <w:ind w:left="2880" w:hanging="360"/>
-      </w:pPr>
-      <w:rPr>
-        <w:rFonts w:ascii="Symbol" w:hAnsi="Symbol" w:hint="default"/>
-      </w:rPr>
-    </w:lvl>
-    <w:lvl w:ilvl="4" w:tplc="08090003" w:tentative="1">
-      <w:start w:val="1"/>
-      <w:numFmt w:val="bullet"/>
-      <w:lvlText w:val="o"/>
-      <w:lvlJc w:val="left"/>
-      <w:pPr>
-        <w:ind w:left="3600" w:hanging="360"/>
-      </w:pPr>
-      <w:rPr>
-        <w:rFonts w:ascii="Courier New" w:hAnsi="Courier New" w:cs="Courier New" w:hint="default"/>
-      </w:rPr>
-    </w:lvl>
-    <w:lvl w:ilvl="5" w:tplc="08090005" w:tentative="1">
-      <w:start w:val="1"/>
-      <w:numFmt w:val="bullet"/>
-      <w:lvlText w:val=""/>
-      <w:lvlJc w:val="left"/>
-      <w:pPr>
-        <w:ind w:left="4320" w:hanging="360"/>
-      </w:pPr>
-      <w:rPr>
-        <w:rFonts w:ascii="Wingdings" w:hAnsi="Wingdings" w:hint="default"/>
-      </w:rPr>
-    </w:lvl>
-    <w:lvl w:ilvl="6" w:tplc="08090001" w:tentative="1">
-      <w:start w:val="1"/>
-      <w:numFmt w:val="bullet"/>
-      <w:lvlText w:val=""/>
-      <w:lvlJc w:val="left"/>
-      <w:pPr>
-        <w:ind w:left="5040" w:hanging="360"/>
-      </w:pPr>
-      <w:rPr>
-        <w:rFonts w:ascii="Symbol" w:hAnsi="Symbol" w:hint="default"/>
-      </w:rPr>
-    </w:lvl>
-    <w:lvl w:ilvl="7" w:tplc="08090003" w:tentative="1">
-      <w:start w:val="1"/>
-      <w:numFmt w:val="bullet"/>
-      <w:lvlText w:val="o"/>
-      <w:lvlJc w:val="left"/>
-      <w:pPr>
-        <w:ind w:left="5760" w:hanging="360"/>
-      </w:pPr>
-      <w:rPr>
-        <w:rFonts w:ascii="Courier New" w:hAnsi="Courier New" w:cs="Courier New" w:hint="default"/>
-      </w:rPr>
-    </w:lvl>
-    <w:lvl w:ilvl="8" w:tplc="08090005" w:tentative="1">
-      <w:start w:val="1"/>
-      <w:numFmt w:val="bullet"/>
-      <w:lvlText w:val=""/>
-      <w:lvlJc w:val="left"/>
-      <w:pPr>
-        <w:ind w:left="6480" w:hanging="360"/>
-      </w:pPr>
-      <w:rPr>
-        <w:rFonts w:ascii="Wingdings" w:hAnsi="Wingdings" w:hint="default"/>
-      </w:rPr>
+  <w:abstractNum w:abstractNumId="2">
+    <w:lvl w:ilvl="0">
+      <w:start w:val="1"/>
+      <w:numFmt w:val="none"/>
+      <w:suff w:val="nothing"/>
+      <w:lvlText w:val=""/>
+      <w:lvlJc w:val="left"/>
+      <w:pPr>
+        <w:tabs>
+          <w:tab w:val="num" w:pos="0"/>
+        </w:tabs>
+        <w:ind w:left="0" w:hanging="0"/>
+      </w:pPr>
+    </w:lvl>
+    <w:lvl w:ilvl="1">
+      <w:start w:val="1"/>
+      <w:numFmt w:val="none"/>
+      <w:suff w:val="nothing"/>
+      <w:lvlText w:val=""/>
+      <w:lvlJc w:val="left"/>
+      <w:pPr>
+        <w:tabs>
+          <w:tab w:val="num" w:pos="0"/>
+        </w:tabs>
+        <w:ind w:left="0" w:hanging="0"/>
+      </w:pPr>
+    </w:lvl>
+    <w:lvl w:ilvl="2">
+      <w:start w:val="1"/>
+      <w:numFmt w:val="none"/>
+      <w:suff w:val="nothing"/>
+      <w:lvlText w:val=""/>
+      <w:lvlJc w:val="left"/>
+      <w:pPr>
+        <w:tabs>
+          <w:tab w:val="num" w:pos="0"/>
+        </w:tabs>
+        <w:ind w:left="0" w:hanging="0"/>
+      </w:pPr>
+    </w:lvl>
+    <w:lvl w:ilvl="3">
+      <w:start w:val="1"/>
+      <w:numFmt w:val="none"/>
+      <w:suff w:val="nothing"/>
+      <w:lvlText w:val=""/>
+      <w:lvlJc w:val="left"/>
+      <w:pPr>
+        <w:tabs>
+          <w:tab w:val="num" w:pos="0"/>
+        </w:tabs>
+        <w:ind w:left="0" w:hanging="0"/>
+      </w:pPr>
+    </w:lvl>
+    <w:lvl w:ilvl="4">
+      <w:start w:val="1"/>
+      <w:numFmt w:val="none"/>
+      <w:suff w:val="nothing"/>
+      <w:lvlText w:val=""/>
+      <w:lvlJc w:val="left"/>
+      <w:pPr>
+        <w:tabs>
+          <w:tab w:val="num" w:pos="0"/>
+        </w:tabs>
+        <w:ind w:left="0" w:hanging="0"/>
+      </w:pPr>
+    </w:lvl>
+    <w:lvl w:ilvl="5">
+      <w:start w:val="1"/>
+      <w:numFmt w:val="none"/>
+      <w:suff w:val="nothing"/>
+      <w:lvlText w:val=""/>
+      <w:lvlJc w:val="left"/>
+      <w:pPr>
+        <w:tabs>
+          <w:tab w:val="num" w:pos="0"/>
+        </w:tabs>
+        <w:ind w:left="0" w:hanging="0"/>
+      </w:pPr>
+    </w:lvl>
+    <w:lvl w:ilvl="6">
+      <w:start w:val="1"/>
+      <w:numFmt w:val="none"/>
+      <w:suff w:val="nothing"/>
+      <w:lvlText w:val=""/>
+      <w:lvlJc w:val="left"/>
+      <w:pPr>
+        <w:tabs>
+          <w:tab w:val="num" w:pos="0"/>
+        </w:tabs>
+        <w:ind w:left="0" w:hanging="0"/>
+      </w:pPr>
+    </w:lvl>
+    <w:lvl w:ilvl="7">
+      <w:start w:val="1"/>
+      <w:numFmt w:val="none"/>
+      <w:suff w:val="nothing"/>
+      <w:lvlText w:val=""/>
+      <w:lvlJc w:val="left"/>
+      <w:pPr>
+        <w:tabs>
+          <w:tab w:val="num" w:pos="0"/>
+        </w:tabs>
+        <w:ind w:left="0" w:hanging="0"/>
+      </w:pPr>
+    </w:lvl>
+    <w:lvl w:ilvl="8">
+      <w:start w:val="1"/>
+      <w:numFmt w:val="none"/>
+      <w:suff w:val="nothing"/>
+      <w:lvlText w:val=""/>
+      <w:lvlJc w:val="left"/>
+      <w:pPr>
+        <w:tabs>
+          <w:tab w:val="num" w:pos="0"/>
+        </w:tabs>
+        <w:ind w:left="0" w:hanging="0"/>
+      </w:pPr>
     </w:lvl>
   </w:abstractNum>
   <w:num w:numId="1">
-    <w:abstractNumId w:val="0"/>
+    <w:abstractNumId w:val="1"/>
   </w:num>
   <w:num w:numId="2">
-    <w:abstractNumId w:val="1"/>
+    <w:abstractNumId w:val="2"/>
   </w:num>
 </w:numbering>
 </file>
 
-<file path=word/people.xml><?xml version="1.0" encoding="utf-8"?>
-<w15:people xmlns:wpc="http://schemas.microsoft.com/office/word/2010/wordprocessingCanvas" xmlns:cx="http://schemas.microsoft.com/office/drawing/2014/chartex" xmlns:cx1="http://schemas.microsoft.com/office/drawing/2015/9/8/chartex" xmlns:cx2="http://schemas.microsoft.com/office/drawing/2015/10/21/chartex" xmlns:cx3="http://schemas.microsoft.com/office/drawing/2016/5/9/chartex" xmlns:cx4="http://schemas.microsoft.com/office/drawing/2016/5/10/chartex" xmlns:cx5="http://schemas.microsoft.com/office/drawing/2016/5/11/chartex" xmlns:cx6="http://schemas.microsoft.com/office/drawing/2016/5/12/chartex" xmlns:cx7="http://schemas.microsoft.com/office/drawing/2016/5/13/chartex" xmlns:cx8="http://schemas.microsoft.com/office/drawing/2016/5/14/chartex" xmlns:mc="http://schemas.openxmlformats.org/markup-compatibility/2006" xmlns:aink="http://schemas.microsoft.com/office/drawing/2016/ink" xmlns:am3d="http://schemas.microsoft.com/office/drawing/2017/model3d" xmlns:o="urn:schemas-microsoft-com:office:office" xmlns:r="http://schemas.openxmlformats.org/officeDocument/2006/relationships" xmlns:m="http://schemas.openxmlformats.org/officeDocument/2006/math" xmlns:v="urn:schemas-microsoft-com:vml" xmlns:wp14="http://schemas.microsoft.com/office/word/2010/wordprocessingDrawing" xmlns:wp="http://schemas.openxmlformats.org/drawingml/2006/wordprocessingDrawing" xmlns:w10="urn:schemas-microsoft-com:office:word" xmlns:w="http://schemas.openxmlformats.org/wordprocessingml/2006/main" xmlns:w14="http://schemas.microsoft.com/office/word/2010/wordml" xmlns:w15="http://schemas.microsoft.com/office/word/2012/wordml" xmlns:w16cex="http://schemas.microsoft.com/office/word/2018/wordml/cex" xmlns:w16cid="http://schemas.microsoft.com/office/word/2016/wordml/cid" xmlns:w16="http://schemas.microsoft.com/office/word/2018/wordml" xmlns:w16se="http://schemas.microsoft.com/office/word/2015/wordml/symex" xmlns:wpg="http://schemas.microsoft.com/office/word/2010/wordprocessingGroup" xmlns:wpi="http://schemas.microsoft.com/office/word/2010/wordprocessingInk" xmlns:wne="http://schemas.microsoft.com/office/word/2006/wordml" xmlns:wps="http://schemas.microsoft.com/office/word/2010/wordprocessingShape" mc:Ignorable="w14 w15 w16se w16cid w16 w16cex wp14">
-  <w15:person w15:author="Max Campbell">
-    <w15:presenceInfo w15:providerId="AD" w15:userId="S::m.d.campbell@uqconnect.edu.au::6b7dc969-b500-4d54-8f18-f6ea637e9fa0"/>
-  </w15:person>
-</w15:people>
-</file>
-
 <file path=word/styles.xml><?xml version="1.0" encoding="utf-8"?>
-<w:styles xmlns:mc="http://schemas.openxmlformats.org/markup-compatibility/2006" xmlns:r="http://schemas.openxmlformats.org/officeDocument/2006/relationships" xmlns:w="http://schemas.openxmlformats.org/wordprocessingml/2006/main" xmlns:w14="http://schemas.microsoft.com/office/word/2010/wordml" xmlns:w15="http://schemas.microsoft.com/office/word/2012/wordml" xmlns:w16cex="http://schemas.microsoft.com/office/word/2018/wordml/cex" xmlns:w16cid="http://schemas.microsoft.com/office/word/2016/wordml/cid" xmlns:w16="http://schemas.microsoft.com/office/word/2018/wordml" xmlns:w16se="http://schemas.microsoft.com/office/word/2015/wordml/symex" mc:Ignorable="w14 w15 w16se w16cid w16 w16cex">
+<w:styles xmlns:w="http://schemas.openxmlformats.org/wordprocessingml/2006/main" xmlns:w14="http://schemas.microsoft.com/office/word/2010/wordml" xmlns:mc="http://schemas.openxmlformats.org/markup-compatibility/2006" mc:Ignorable="w14">
   <w:docDefaults>
     <w:rPrDefault>
       <w:rPr>
-        <w:rFonts w:asciiTheme="minorHAnsi" w:eastAsiaTheme="minorHAnsi" w:hAnsiTheme="minorHAnsi" w:cstheme="minorBidi"/>
+        <w:rFonts w:ascii="Calibri" w:hAnsi="Calibri" w:eastAsia="Calibri" w:cs="" w:asciiTheme="minorHAnsi" w:cstheme="minorBidi" w:eastAsiaTheme="minorHAnsi" w:hAnsiTheme="minorHAnsi"/>
         <w:sz w:val="24"/>
         <w:szCs w:val="24"/>
         <w:lang w:val="en-GB" w:eastAsia="en-US" w:bidi="ar-SA"/>
       </w:rPr>
     </w:rPrDefault>
-    <w:pPrDefault/>
+    <w:pPrDefault>
+      <w:pPr>
+        <w:suppressAutoHyphens w:val="true"/>
+      </w:pPr>
+    </w:pPrDefault>
   </w:docDefaults>
   <w:latentStyles w:defLockedState="0" w:defUIPriority="99" w:defSemiHidden="0" w:defUnhideWhenUsed="0" w:defQFormat="0" w:count="376">
     <w:lsdException w:name="Normal" w:uiPriority="0" w:qFormat="1"/>
     <w:lsdException w:name="heading 1" w:uiPriority="9" w:qFormat="1"/>
-    <w:lsdException w:name="heading 2" w:semiHidden="1" w:uiPriority="9" w:unhideWhenUsed="1" w:qFormat="1"/>
-    <w:lsdException w:name="heading 3" w:semiHidden="1" w:uiPriority="9" w:unhideWhenUsed="1" w:qFormat="1"/>
-    <w:lsdException w:name="heading 4" w:semiHidden="1" w:uiPriority="9" w:unhideWhenUsed="1" w:qFormat="1"/>
-    <w:lsdException w:name="heading 5" w:semiHidden="1" w:uiPriority="9" w:unhideWhenUsed="1" w:qFormat="1"/>
-    <w:lsdException w:name="heading 6" w:semiHidden="1" w:uiPriority="9" w:unhideWhenUsed="1" w:qFormat="1"/>
-    <w:lsdException w:name="heading 7" w:semiHidden="1" w:uiPriority="9" w:unhideWhenUsed="1" w:qFormat="1"/>
-    <w:lsdException w:name="heading 8" w:semiHidden="1" w:uiPriority="9" w:unhideWhenUsed="1" w:qFormat="1"/>
-    <w:lsdException w:name="heading 9" w:semiHidden="1" w:uiPriority="9" w:unhideWhenUsed="1" w:qFormat="1"/>
+    <w:lsdException w:name="heading 2" w:uiPriority="9" w:semiHidden="1" w:unhideWhenUsed="1" w:qFormat="1"/>
+    <w:lsdException w:name="heading 3" w:uiPriority="9" w:semiHidden="1" w:unhideWhenUsed="1" w:qFormat="1"/>
+    <w:lsdException w:name="heading 4" w:uiPriority="9" w:semiHidden="1" w:unhideWhenUsed="1" w:qFormat="1"/>
+    <w:lsdException w:name="heading 5" w:uiPriority="9" w:semiHidden="1" w:unhideWhenUsed="1" w:qFormat="1"/>
+    <w:lsdException w:name="heading 6" w:uiPriority="9" w:semiHidden="1" w:unhideWhenUsed="1" w:qFormat="1"/>
+    <w:lsdException w:name="heading 7" w:uiPriority="9" w:semiHidden="1" w:unhideWhenUsed="1" w:qFormat="1"/>
+    <w:lsdException w:name="heading 8" w:uiPriority="9" w:semiHidden="1" w:unhideWhenUsed="1" w:qFormat="1"/>
+    <w:lsdException w:name="heading 9" w:uiPriority="9" w:semiHidden="1" w:unhideWhenUsed="1" w:qFormat="1"/>
     <w:lsdException w:name="index 1" w:semiHidden="1" w:unhideWhenUsed="1"/>
     <w:lsdException w:name="index 2" w:semiHidden="1" w:unhideWhenUsed="1"/>
     <w:lsdException w:name="index 3" w:semiHidden="1" w:unhideWhenUsed="1"/>
@@ -883,22 +772,22 @@
     <w:lsdException w:name="index 7" w:semiHidden="1" w:unhideWhenUsed="1"/>
     <w:lsdException w:name="index 8" w:semiHidden="1" w:unhideWhenUsed="1"/>
     <w:lsdException w:name="index 9" w:semiHidden="1" w:unhideWhenUsed="1"/>
-    <w:lsdException w:name="toc 1" w:semiHidden="1" w:uiPriority="39" w:unhideWhenUsed="1"/>
-    <w:lsdException w:name="toc 2" w:semiHidden="1" w:uiPriority="39" w:unhideWhenUsed="1"/>
-    <w:lsdException w:name="toc 3" w:semiHidden="1" w:uiPriority="39" w:unhideWhenUsed="1"/>
-    <w:lsdException w:name="toc 4" w:semiHidden="1" w:uiPriority="39" w:unhideWhenUsed="1"/>
-    <w:lsdException w:name="toc 5" w:semiHidden="1" w:uiPriority="39" w:unhideWhenUsed="1"/>
-    <w:lsdException w:name="toc 6" w:semiHidden="1" w:uiPriority="39" w:unhideWhenUsed="1"/>
-    <w:lsdException w:name="toc 7" w:semiHidden="1" w:uiPriority="39" w:unhideWhenUsed="1"/>
-    <w:lsdException w:name="toc 8" w:semiHidden="1" w:uiPriority="39" w:unhideWhenUsed="1"/>
-    <w:lsdException w:name="toc 9" w:semiHidden="1" w:uiPriority="39" w:unhideWhenUsed="1"/>
+    <w:lsdException w:name="toc 1" w:uiPriority="39" w:semiHidden="1" w:unhideWhenUsed="1"/>
+    <w:lsdException w:name="toc 2" w:uiPriority="39" w:semiHidden="1" w:unhideWhenUsed="1"/>
+    <w:lsdException w:name="toc 3" w:uiPriority="39" w:semiHidden="1" w:unhideWhenUsed="1"/>
+    <w:lsdException w:name="toc 4" w:uiPriority="39" w:semiHidden="1" w:unhideWhenUsed="1"/>
+    <w:lsdException w:name="toc 5" w:uiPriority="39" w:semiHidden="1" w:unhideWhenUsed="1"/>
+    <w:lsdException w:name="toc 6" w:uiPriority="39" w:semiHidden="1" w:unhideWhenUsed="1"/>
+    <w:lsdException w:name="toc 7" w:uiPriority="39" w:semiHidden="1" w:unhideWhenUsed="1"/>
+    <w:lsdException w:name="toc 8" w:uiPriority="39" w:semiHidden="1" w:unhideWhenUsed="1"/>
+    <w:lsdException w:name="toc 9" w:uiPriority="39" w:semiHidden="1" w:unhideWhenUsed="1"/>
     <w:lsdException w:name="Normal Indent" w:semiHidden="1" w:unhideWhenUsed="1"/>
     <w:lsdException w:name="footnote text" w:semiHidden="1" w:unhideWhenUsed="1"/>
     <w:lsdException w:name="annotation text" w:semiHidden="1" w:unhideWhenUsed="1"/>
     <w:lsdException w:name="header" w:semiHidden="1" w:unhideWhenUsed="1"/>
     <w:lsdException w:name="footer" w:semiHidden="1" w:unhideWhenUsed="1"/>
     <w:lsdException w:name="index heading" w:semiHidden="1" w:unhideWhenUsed="1"/>
-    <w:lsdException w:name="caption" w:semiHidden="1" w:uiPriority="35" w:unhideWhenUsed="1" w:qFormat="1"/>
+    <w:lsdException w:name="caption" w:uiPriority="35" w:semiHidden="1" w:unhideWhenUsed="1" w:qFormat="1"/>
     <w:lsdException w:name="table of figures" w:semiHidden="1" w:unhideWhenUsed="1"/>
     <w:lsdException w:name="envelope address" w:semiHidden="1" w:unhideWhenUsed="1"/>
     <w:lsdException w:name="envelope return" w:semiHidden="1" w:unhideWhenUsed="1"/>
@@ -929,7 +818,7 @@
     <w:lsdException w:name="Title" w:uiPriority="10" w:qFormat="1"/>
     <w:lsdException w:name="Closing" w:semiHidden="1" w:unhideWhenUsed="1"/>
     <w:lsdException w:name="Signature" w:semiHidden="1" w:unhideWhenUsed="1"/>
-    <w:lsdException w:name="Default Paragraph Font" w:semiHidden="1" w:uiPriority="1" w:unhideWhenUsed="1"/>
+    <w:lsdException w:name="Default Paragraph Font" w:uiPriority="1" w:semiHidden="1" w:unhideWhenUsed="1"/>
     <w:lsdException w:name="Body Text" w:semiHidden="1" w:unhideWhenUsed="1"/>
     <w:lsdException w:name="Body Text Indent" w:semiHidden="1" w:unhideWhenUsed="1"/>
     <w:lsdException w:name="List Continue" w:semiHidden="1" w:unhideWhenUsed="1"/>
@@ -1129,8 +1018,8 @@
     <w:lsdException w:name="Subtle Reference" w:uiPriority="31" w:qFormat="1"/>
     <w:lsdException w:name="Intense Reference" w:uiPriority="32" w:qFormat="1"/>
     <w:lsdException w:name="Book Title" w:uiPriority="33" w:qFormat="1"/>
-    <w:lsdException w:name="Bibliography" w:semiHidden="1" w:uiPriority="37" w:unhideWhenUsed="1"/>
-    <w:lsdException w:name="TOC Heading" w:semiHidden="1" w:uiPriority="39" w:unhideWhenUsed="1" w:qFormat="1"/>
+    <w:lsdException w:name="Bibliography" w:uiPriority="37" w:semiHidden="1" w:unhideWhenUsed="1"/>
+    <w:lsdException w:name="TOC Heading" w:uiPriority="39" w:semiHidden="1" w:unhideWhenUsed="1" w:qFormat="1"/>
     <w:lsdException w:name="Plain Table 1" w:uiPriority="41"/>
     <w:lsdException w:name="Plain Table 2" w:uiPriority="42"/>
     <w:lsdException w:name="Plain Table 3" w:uiPriority="43"/>
@@ -1239,15 +1128,211 @@
     <w:lsdException w:name="Smart Hyperlink" w:semiHidden="1" w:unhideWhenUsed="1"/>
     <w:lsdException w:name="Smart Link" w:semiHidden="1" w:unhideWhenUsed="1"/>
   </w:latentStyles>
-  <w:style w:type="paragraph" w:default="1" w:styleId="Normal">
+  <w:style w:type="paragraph" w:styleId="Normal" w:default="1">
     <w:name w:val="Normal"/>
     <w:qFormat/>
+    <w:pPr>
+      <w:widowControl/>
+      <w:bidi w:val="0"/>
+      <w:spacing w:before="0" w:after="0"/>
+      <w:jc w:val="left"/>
+    </w:pPr>
+    <w:rPr>
+      <w:rFonts w:ascii="Calibri" w:hAnsi="Calibri" w:eastAsia="Calibri" w:cs="" w:asciiTheme="minorHAnsi" w:cstheme="minorBidi" w:eastAsiaTheme="minorHAnsi" w:hAnsiTheme="minorHAnsi"/>
+      <w:color w:val="auto"/>
+      <w:kern w:val="0"/>
+      <w:sz w:val="24"/>
+      <w:szCs w:val="24"/>
+      <w:lang w:val="en-GB" w:eastAsia="en-US" w:bidi="ar-SA"/>
+    </w:rPr>
   </w:style>
-  <w:style w:type="character" w:default="1" w:styleId="DefaultParagraphFont">
+  <w:style w:type="character" w:styleId="DefaultParagraphFont" w:default="1">
     <w:name w:val="Default Paragraph Font"/>
     <w:uiPriority w:val="1"/>
     <w:semiHidden/>
     <w:unhideWhenUsed/>
+    <w:qFormat/>
+    <w:rPr/>
+  </w:style>
+  <w:style w:type="character" w:styleId="Annotationreference">
+    <w:name w:val="annotation reference"/>
+    <w:basedOn w:val="DefaultParagraphFont"/>
+    <w:uiPriority w:val="99"/>
+    <w:semiHidden/>
+    <w:unhideWhenUsed/>
+    <w:qFormat/>
+    <w:rsid w:val="0080337f"/>
+    <w:rPr>
+      <w:sz w:val="16"/>
+      <w:szCs w:val="16"/>
+    </w:rPr>
+  </w:style>
+  <w:style w:type="character" w:styleId="CommentTextChar" w:customStyle="1">
+    <w:name w:val="Comment Text Char"/>
+    <w:basedOn w:val="DefaultParagraphFont"/>
+    <w:link w:val="CommentText"/>
+    <w:uiPriority w:val="99"/>
+    <w:semiHidden/>
+    <w:qFormat/>
+    <w:rsid w:val="0080337f"/>
+    <w:rPr>
+      <w:sz w:val="20"/>
+      <w:szCs w:val="20"/>
+    </w:rPr>
+  </w:style>
+  <w:style w:type="character" w:styleId="CommentSubjectChar" w:customStyle="1">
+    <w:name w:val="Comment Subject Char"/>
+    <w:basedOn w:val="CommentTextChar"/>
+    <w:link w:val="CommentSubject"/>
+    <w:uiPriority w:val="99"/>
+    <w:semiHidden/>
+    <w:qFormat/>
+    <w:rsid w:val="0080337f"/>
+    <w:rPr>
+      <w:b/>
+      <w:bCs/>
+      <w:sz w:val="20"/>
+      <w:szCs w:val="20"/>
+    </w:rPr>
+  </w:style>
+  <w:style w:type="character" w:styleId="BalloonTextChar" w:customStyle="1">
+    <w:name w:val="Balloon Text Char"/>
+    <w:basedOn w:val="DefaultParagraphFont"/>
+    <w:link w:val="BalloonText"/>
+    <w:uiPriority w:val="99"/>
+    <w:semiHidden/>
+    <w:qFormat/>
+    <w:rsid w:val="0080337f"/>
+    <w:rPr>
+      <w:rFonts w:ascii="Times New Roman" w:hAnsi="Times New Roman" w:cs="Times New Roman"/>
+      <w:sz w:val="18"/>
+      <w:szCs w:val="18"/>
+    </w:rPr>
+  </w:style>
+  <w:style w:type="paragraph" w:styleId="Heading">
+    <w:name w:val="Heading"/>
+    <w:basedOn w:val="Normal"/>
+    <w:next w:val="TextBody"/>
+    <w:qFormat/>
+    <w:pPr>
+      <w:keepNext w:val="true"/>
+      <w:spacing w:before="240" w:after="120"/>
+    </w:pPr>
+    <w:rPr>
+      <w:rFonts w:ascii="Liberation Sans" w:hAnsi="Liberation Sans" w:eastAsia="Noto Sans CJK SC" w:cs="Lohit Devanagari"/>
+      <w:sz w:val="28"/>
+      <w:szCs w:val="28"/>
+    </w:rPr>
+  </w:style>
+  <w:style w:type="paragraph" w:styleId="TextBody">
+    <w:name w:val="Body Text"/>
+    <w:basedOn w:val="Normal"/>
+    <w:pPr>
+      <w:spacing w:lineRule="auto" w:line="276" w:before="0" w:after="140"/>
+    </w:pPr>
+    <w:rPr/>
+  </w:style>
+  <w:style w:type="paragraph" w:styleId="List">
+    <w:name w:val="List"/>
+    <w:basedOn w:val="TextBody"/>
+    <w:pPr/>
+    <w:rPr>
+      <w:rFonts w:ascii="Calibri" w:hAnsi="Calibri" w:cs="Lohit Devanagari"/>
+    </w:rPr>
+  </w:style>
+  <w:style w:type="paragraph" w:styleId="Caption">
+    <w:name w:val="Caption"/>
+    <w:basedOn w:val="Normal"/>
+    <w:qFormat/>
+    <w:pPr>
+      <w:suppressLineNumbers/>
+      <w:spacing w:before="120" w:after="120"/>
+    </w:pPr>
+    <w:rPr>
+      <w:rFonts w:ascii="Calibri" w:hAnsi="Calibri" w:cs="Lohit Devanagari"/>
+      <w:i/>
+      <w:iCs/>
+      <w:sz w:val="24"/>
+      <w:szCs w:val="24"/>
+    </w:rPr>
+  </w:style>
+  <w:style w:type="paragraph" w:styleId="Index">
+    <w:name w:val="Index"/>
+    <w:basedOn w:val="Normal"/>
+    <w:qFormat/>
+    <w:pPr>
+      <w:suppressLineNumbers/>
+    </w:pPr>
+    <w:rPr>
+      <w:rFonts w:ascii="Calibri" w:hAnsi="Calibri" w:cs="Lohit Devanagari"/>
+    </w:rPr>
+  </w:style>
+  <w:style w:type="paragraph" w:styleId="ListParagraph">
+    <w:name w:val="List Paragraph"/>
+    <w:basedOn w:val="Normal"/>
+    <w:uiPriority w:val="34"/>
+    <w:qFormat/>
+    <w:rsid w:val="009d2111"/>
+    <w:pPr>
+      <w:spacing w:before="0" w:after="0"/>
+      <w:ind w:left="720" w:hanging="0"/>
+      <w:contextualSpacing/>
+    </w:pPr>
+    <w:rPr/>
+  </w:style>
+  <w:style w:type="paragraph" w:styleId="Annotationtext">
+    <w:name w:val="annotation text"/>
+    <w:basedOn w:val="Normal"/>
+    <w:link w:val="CommentTextChar"/>
+    <w:uiPriority w:val="99"/>
+    <w:semiHidden/>
+    <w:unhideWhenUsed/>
+    <w:qFormat/>
+    <w:rsid w:val="0080337f"/>
+    <w:pPr/>
+    <w:rPr>
+      <w:sz w:val="20"/>
+      <w:szCs w:val="20"/>
+    </w:rPr>
+  </w:style>
+  <w:style w:type="paragraph" w:styleId="Annotationsubject">
+    <w:name w:val="annotation subject"/>
+    <w:basedOn w:val="Annotationtext"/>
+    <w:next w:val="Annotationtext"/>
+    <w:link w:val="CommentSubjectChar"/>
+    <w:uiPriority w:val="99"/>
+    <w:semiHidden/>
+    <w:unhideWhenUsed/>
+    <w:qFormat/>
+    <w:rsid w:val="0080337f"/>
+    <w:pPr/>
+    <w:rPr>
+      <w:b/>
+      <w:bCs/>
+    </w:rPr>
+  </w:style>
+  <w:style w:type="paragraph" w:styleId="BalloonText">
+    <w:name w:val="Balloon Text"/>
+    <w:basedOn w:val="Normal"/>
+    <w:link w:val="BalloonTextChar"/>
+    <w:uiPriority w:val="99"/>
+    <w:semiHidden/>
+    <w:unhideWhenUsed/>
+    <w:qFormat/>
+    <w:rsid w:val="0080337f"/>
+    <w:pPr/>
+    <w:rPr>
+      <w:rFonts w:ascii="Times New Roman" w:hAnsi="Times New Roman" w:cs="Times New Roman"/>
+      <w:sz w:val="18"/>
+      <w:szCs w:val="18"/>
+    </w:rPr>
+  </w:style>
+  <w:style w:type="numbering" w:styleId="NoList" w:default="1">
+    <w:name w:val="No List"/>
+    <w:uiPriority w:val="99"/>
+    <w:semiHidden/>
+    <w:unhideWhenUsed/>
+    <w:qFormat/>
   </w:style>
   <w:style w:type="table" w:default="1" w:styleId="TableNormal">
     <w:name w:val="Normal Table"/>
@@ -1263,115 +1348,6 @@
         <w:right w:w="108" w:type="dxa"/>
       </w:tblCellMar>
     </w:tblPr>
-  </w:style>
-  <w:style w:type="numbering" w:default="1" w:styleId="NoList">
-    <w:name w:val="No List"/>
-    <w:uiPriority w:val="99"/>
-    <w:semiHidden/>
-    <w:unhideWhenUsed/>
-  </w:style>
-  <w:style w:type="paragraph" w:styleId="ListParagraph">
-    <w:name w:val="List Paragraph"/>
-    <w:basedOn w:val="Normal"/>
-    <w:uiPriority w:val="34"/>
-    <w:qFormat/>
-    <w:rsid w:val="009D2111"/>
-    <w:pPr>
-      <w:ind w:left="720"/>
-      <w:contextualSpacing/>
-    </w:pPr>
-  </w:style>
-  <w:style w:type="character" w:styleId="CommentReference">
-    <w:name w:val="annotation reference"/>
-    <w:basedOn w:val="DefaultParagraphFont"/>
-    <w:uiPriority w:val="99"/>
-    <w:semiHidden/>
-    <w:unhideWhenUsed/>
-    <w:rsid w:val="0080337F"/>
-    <w:rPr>
-      <w:sz w:val="16"/>
-      <w:szCs w:val="16"/>
-    </w:rPr>
-  </w:style>
-  <w:style w:type="paragraph" w:styleId="CommentText">
-    <w:name w:val="annotation text"/>
-    <w:basedOn w:val="Normal"/>
-    <w:link w:val="CommentTextChar"/>
-    <w:uiPriority w:val="99"/>
-    <w:semiHidden/>
-    <w:unhideWhenUsed/>
-    <w:rsid w:val="0080337F"/>
-    <w:rPr>
-      <w:sz w:val="20"/>
-      <w:szCs w:val="20"/>
-    </w:rPr>
-  </w:style>
-  <w:style w:type="character" w:customStyle="1" w:styleId="CommentTextChar">
-    <w:name w:val="Comment Text Char"/>
-    <w:basedOn w:val="DefaultParagraphFont"/>
-    <w:link w:val="CommentText"/>
-    <w:uiPriority w:val="99"/>
-    <w:semiHidden/>
-    <w:rsid w:val="0080337F"/>
-    <w:rPr>
-      <w:sz w:val="20"/>
-      <w:szCs w:val="20"/>
-    </w:rPr>
-  </w:style>
-  <w:style w:type="paragraph" w:styleId="CommentSubject">
-    <w:name w:val="annotation subject"/>
-    <w:basedOn w:val="CommentText"/>
-    <w:next w:val="CommentText"/>
-    <w:link w:val="CommentSubjectChar"/>
-    <w:uiPriority w:val="99"/>
-    <w:semiHidden/>
-    <w:unhideWhenUsed/>
-    <w:rsid w:val="0080337F"/>
-    <w:rPr>
-      <w:b/>
-      <w:bCs/>
-    </w:rPr>
-  </w:style>
-  <w:style w:type="character" w:customStyle="1" w:styleId="CommentSubjectChar">
-    <w:name w:val="Comment Subject Char"/>
-    <w:basedOn w:val="CommentTextChar"/>
-    <w:link w:val="CommentSubject"/>
-    <w:uiPriority w:val="99"/>
-    <w:semiHidden/>
-    <w:rsid w:val="0080337F"/>
-    <w:rPr>
-      <w:b/>
-      <w:bCs/>
-      <w:sz w:val="20"/>
-      <w:szCs w:val="20"/>
-    </w:rPr>
-  </w:style>
-  <w:style w:type="paragraph" w:styleId="BalloonText">
-    <w:name w:val="Balloon Text"/>
-    <w:basedOn w:val="Normal"/>
-    <w:link w:val="BalloonTextChar"/>
-    <w:uiPriority w:val="99"/>
-    <w:semiHidden/>
-    <w:unhideWhenUsed/>
-    <w:rsid w:val="0080337F"/>
-    <w:rPr>
-      <w:rFonts w:ascii="Times New Roman" w:hAnsi="Times New Roman" w:cs="Times New Roman"/>
-      <w:sz w:val="18"/>
-      <w:szCs w:val="18"/>
-    </w:rPr>
-  </w:style>
-  <w:style w:type="character" w:customStyle="1" w:styleId="BalloonTextChar">
-    <w:name w:val="Balloon Text Char"/>
-    <w:basedOn w:val="DefaultParagraphFont"/>
-    <w:link w:val="BalloonText"/>
-    <w:uiPriority w:val="99"/>
-    <w:semiHidden/>
-    <w:rsid w:val="0080337F"/>
-    <w:rPr>
-      <w:rFonts w:ascii="Times New Roman" w:hAnsi="Times New Roman" w:cs="Times New Roman"/>
-      <w:sz w:val="18"/>
-      <w:szCs w:val="18"/>
-    </w:rPr>
   </w:style>
 </w:styles>
 </file>

</xml_diff>